<commit_message>
Updated use case specifications
</commit_message>
<xml_diff>
--- a/docs/Software Requirements Specification.docx
+++ b/docs/Software Requirements Specification.docx
@@ -7,32 +7,32 @@
         <w:pStyle w:val="Title"/>
         <w:jc w:val="right"/>
       </w:pPr>
-      <w:r>
-        <w:fldChar w:fldCharType="begin"/>
-      </w:r>
-      <w:r>
-        <w:instrText xml:space="preserve"> SUBJECT  \* MERGEFORMAT </w:instrText>
-      </w:r>
-      <w:r>
-        <w:fldChar w:fldCharType="separate"/>
-      </w:r>
-      <w:r>
-        <w:t>Meets Project</w:t>
-      </w:r>
-      <w:r>
-        <w:fldChar w:fldCharType="end"/>
-      </w:r>
+      <w:fldSimple w:instr=" SUBJECT  \* MERGEFORMAT ">
+        <w:r>
+          <w:t>Meets Project</w:t>
+        </w:r>
+      </w:fldSimple>
     </w:p>
     <w:p>
       <w:pPr>
         <w:pStyle w:val="Title"/>
         <w:jc w:val="right"/>
       </w:pPr>
-      <w:fldSimple w:instr=" TITLE  \* MERGEFORMAT ">
-        <w:r>
-          <w:t>Software Requirements Specification</w:t>
-        </w:r>
-      </w:fldSimple>
+      <w:r>
+        <w:fldChar w:fldCharType="begin"/>
+      </w:r>
+      <w:r>
+        <w:instrText xml:space="preserve"> TITLE  \* MERGEFORMAT </w:instrText>
+      </w:r>
+      <w:r>
+        <w:fldChar w:fldCharType="separate"/>
+      </w:r>
+      <w:r>
+        <w:t>Software Requirements Specification</w:t>
+      </w:r>
+      <w:r>
+        <w:fldChar w:fldCharType="end"/>
+      </w:r>
     </w:p>
     <w:p>
       <w:pPr>
@@ -61,7 +61,7 @@
           <w:sz w:val="28"/>
           <w:szCs w:val="28"/>
         </w:rPr>
-        <w:t>Version 1.2</w:t>
+        <w:t>Version 1.3</w:t>
       </w:r>
     </w:p>
     <w:p>
@@ -389,6 +389,9 @@
             <w:pPr>
               <w:pStyle w:val="Tabletext"/>
             </w:pPr>
+            <w:r>
+              <w:t>01/11/2016</w:t>
+            </w:r>
           </w:p>
         </w:tc>
         <w:tc>
@@ -399,6 +402,9 @@
             <w:pPr>
               <w:pStyle w:val="Tabletext"/>
             </w:pPr>
+            <w:r>
+              <w:t>1.3</w:t>
+            </w:r>
           </w:p>
         </w:tc>
         <w:tc>
@@ -409,6 +415,9 @@
             <w:pPr>
               <w:pStyle w:val="Tabletext"/>
             </w:pPr>
+            <w:r>
+              <w:t>Updated Use Cases</w:t>
+            </w:r>
           </w:p>
         </w:tc>
         <w:tc>
@@ -419,6 +428,9 @@
             <w:pPr>
               <w:pStyle w:val="Tabletext"/>
             </w:pPr>
+            <w:r>
+              <w:t>Luca Carotenuto</w:t>
+            </w:r>
           </w:p>
         </w:tc>
       </w:tr>
@@ -2325,11 +2337,22 @@
       <w:r>
         <w:br w:type="page"/>
       </w:r>
-      <w:fldSimple w:instr=" TITLE  \* MERGEFORMAT ">
-        <w:r>
-          <w:t>Software Requirements Specification</w:t>
-        </w:r>
-      </w:fldSimple>
+      <w:r>
+        <w:lastRenderedPageBreak/>
+        <w:fldChar w:fldCharType="begin"/>
+      </w:r>
+      <w:r>
+        <w:instrText xml:space="preserve"> TITLE  \* MERGEFORMAT </w:instrText>
+      </w:r>
+      <w:r>
+        <w:fldChar w:fldCharType="separate"/>
+      </w:r>
+      <w:r>
+        <w:t>Software Requirements Specification</w:t>
+      </w:r>
+      <w:r>
+        <w:fldChar w:fldCharType="end"/>
+      </w:r>
       <w:r>
         <w:t xml:space="preserve"> </w:t>
       </w:r>
@@ -2361,36 +2384,34 @@
       <w:r>
         <w:t xml:space="preserve">This document specifies the Software Requirements of the Meets project. It includes an overall description of the application as well as a section of specific requirements. The overall description indicates general requirements of the platform whereas the specific requirements go into further details of the provided functionality, design constraints and usability. </w:t>
       </w:r>
-      <w:bookmarkStart w:id="2" w:name="_GoBack"/>
+    </w:p>
+    <w:p>
+      <w:pPr>
+        <w:pStyle w:val="Heading2"/>
+      </w:pPr>
+      <w:bookmarkStart w:id="2" w:name="_Toc492795817"/>
+      <w:r>
+        <w:t>Scope</w:t>
+      </w:r>
       <w:bookmarkEnd w:id="2"/>
     </w:p>
     <w:p>
       <w:pPr>
+        <w:ind w:left="720"/>
+      </w:pPr>
+      <w:r>
+        <w:t>The SRS applies to Meets, an event platform where the user can create, view and take part of events. It is a web based software application programmed in Java. Its scope is to be a mobile first app. Subsystems include a login system associated to a guest user, a meet-interacting system associated to a member of the platform and a meet-manipulating system solely associated to a meet owner.</w:t>
+      </w:r>
+    </w:p>
+    <w:p>
+      <w:pPr>
         <w:pStyle w:val="Heading2"/>
       </w:pPr>
-      <w:bookmarkStart w:id="3" w:name="_Toc492795817"/>
-      <w:r>
-        <w:t>Scope</w:t>
+      <w:bookmarkStart w:id="3" w:name="_Toc492795818"/>
+      <w:r>
+        <w:t>Definitions, Acronyms, and Abbreviations</w:t>
       </w:r>
       <w:bookmarkEnd w:id="3"/>
-    </w:p>
-    <w:p>
-      <w:pPr>
-        <w:ind w:left="720"/>
-      </w:pPr>
-      <w:r>
-        <w:t>The SRS applies to Meets, an event platform where the user can create, view and take part of events. It is a web based software application programmed in Java. Its scope is to be a mobile first app. Subsystems include a login system associated to a guest user, a meet-interacting system associated to a member of the platform and a meet-manipulating system solely associated to a meet owner.</w:t>
-      </w:r>
-    </w:p>
-    <w:p>
-      <w:pPr>
-        <w:pStyle w:val="Heading2"/>
-      </w:pPr>
-      <w:bookmarkStart w:id="4" w:name="_Toc492795818"/>
-      <w:r>
-        <w:t>Definitions, Acronyms, and Abbreviations</w:t>
-      </w:r>
-      <w:bookmarkEnd w:id="4"/>
     </w:p>
     <w:p>
       <w:pPr>
@@ -2420,51 +2441,47 @@
       <w:pPr>
         <w:pStyle w:val="Heading2"/>
       </w:pPr>
-      <w:bookmarkStart w:id="5" w:name="_Toc492795819"/>
+      <w:bookmarkStart w:id="4" w:name="_Toc492795819"/>
       <w:r>
         <w:t>References</w:t>
       </w:r>
+      <w:bookmarkEnd w:id="4"/>
+    </w:p>
+    <w:p>
+      <w:pPr>
+        <w:ind w:firstLine="720"/>
+      </w:pPr>
+      <w:r>
+        <w:t>tbd</w:t>
+      </w:r>
+    </w:p>
+    <w:p>
+      <w:pPr>
+        <w:pStyle w:val="Heading2"/>
+      </w:pPr>
+      <w:bookmarkStart w:id="5" w:name="_Toc492795820"/>
+      <w:r>
+        <w:t>Overview</w:t>
+      </w:r>
       <w:bookmarkEnd w:id="5"/>
     </w:p>
     <w:p>
       <w:pPr>
-        <w:ind w:firstLine="720"/>
-      </w:pPr>
-      <w:proofErr w:type="spellStart"/>
-      <w:proofErr w:type="gramStart"/>
-      <w:r>
-        <w:t>tbd</w:t>
-      </w:r>
-      <w:proofErr w:type="spellEnd"/>
-      <w:proofErr w:type="gramEnd"/>
-    </w:p>
-    <w:p>
-      <w:pPr>
-        <w:pStyle w:val="Heading2"/>
-      </w:pPr>
-      <w:bookmarkStart w:id="6" w:name="_Toc492795820"/>
-      <w:r>
-        <w:t>Overview</w:t>
+        <w:ind w:left="720"/>
+      </w:pPr>
+      <w:r>
+        <w:t>In the following an overall description of the requirements, functionality and constraints is given. Performance and reliability requirements are stated in the Specific Requirements section.</w:t>
+      </w:r>
+    </w:p>
+    <w:p>
+      <w:pPr>
+        <w:pStyle w:val="Heading1"/>
+      </w:pPr>
+      <w:bookmarkStart w:id="6" w:name="_Toc492795821"/>
+      <w:r>
+        <w:t>Overall Description</w:t>
       </w:r>
       <w:bookmarkEnd w:id="6"/>
-    </w:p>
-    <w:p>
-      <w:pPr>
-        <w:ind w:left="720"/>
-      </w:pPr>
-      <w:r>
-        <w:t>In the following an overall description of the requirements, functionality and constraints is given. Performance and reliability requirements are stated in the Specific Requirements section.</w:t>
-      </w:r>
-    </w:p>
-    <w:p>
-      <w:pPr>
-        <w:pStyle w:val="Heading1"/>
-      </w:pPr>
-      <w:bookmarkStart w:id="7" w:name="_Toc492795821"/>
-      <w:r>
-        <w:t>Overall Description</w:t>
-      </w:r>
-      <w:bookmarkEnd w:id="7"/>
     </w:p>
     <w:p>
       <w:pPr>
@@ -2559,30 +2576,30 @@
       <w:pPr>
         <w:pStyle w:val="Heading1"/>
       </w:pPr>
-      <w:bookmarkStart w:id="8" w:name="_Toc492795822"/>
+      <w:bookmarkStart w:id="7" w:name="_Toc492795822"/>
       <w:r>
         <w:t>Specific Requirements</w:t>
       </w:r>
+      <w:bookmarkEnd w:id="7"/>
+      <w:r>
+        <w:t xml:space="preserve"> </w:t>
+      </w:r>
+    </w:p>
+    <w:p>
+      <w:pPr>
+        <w:pStyle w:val="Heading2"/>
+      </w:pPr>
+      <w:bookmarkStart w:id="8" w:name="_Toc492795823"/>
+      <w:r>
+        <w:t>Functionality</w:t>
+      </w:r>
       <w:bookmarkEnd w:id="8"/>
-      <w:r>
-        <w:t xml:space="preserve"> </w:t>
-      </w:r>
-    </w:p>
-    <w:p>
-      <w:pPr>
-        <w:pStyle w:val="Heading2"/>
-      </w:pPr>
-      <w:bookmarkStart w:id="9" w:name="_Toc492795823"/>
-      <w:r>
-        <w:t>Functionality</w:t>
-      </w:r>
-      <w:bookmarkEnd w:id="9"/>
     </w:p>
     <w:p>
       <w:pPr>
         <w:ind w:left="720"/>
       </w:pPr>
-      <w:bookmarkStart w:id="10" w:name="_Toc492795824"/>
+      <w:bookmarkStart w:id="9" w:name="_Toc492795824"/>
       <w:r>
         <w:t>The use case diagram provides an overall overview of the provided functionality. There are 3 different subsystems that group the use cases in logical groups:</w:t>
       </w:r>
@@ -2628,15 +2645,7 @@
         <w:ind w:left="720"/>
       </w:pPr>
       <w:r>
-        <w:t xml:space="preserve">Each one of the </w:t>
-      </w:r>
-      <w:proofErr w:type="gramStart"/>
-      <w:r>
-        <w:t>actors</w:t>
-      </w:r>
-      <w:proofErr w:type="gramEnd"/>
-      <w:r>
-        <w:t xml:space="preserve"> guest, user and meet owner is capable of executing specific use cases of the subsystem. In this section each use case is described in detail.  </w:t>
+        <w:t xml:space="preserve">Each one of the actors guest, user and meet owner is capable of executing specific use cases of the subsystem. In this section each use case is described in detail.  </w:t>
       </w:r>
     </w:p>
     <w:p/>
@@ -2659,7 +2668,7 @@
         </w:rPr>
         <w:t>Login System</w:t>
       </w:r>
-      <w:bookmarkEnd w:id="10"/>
+      <w:bookmarkEnd w:id="9"/>
     </w:p>
     <w:p>
       <w:pPr>
@@ -2689,19 +2698,38 @@
         <w:ind w:left="720"/>
       </w:pPr>
       <w:r>
-        <w:t xml:space="preserve">Unregistered </w:t>
-      </w:r>
-      <w:proofErr w:type="spellStart"/>
-      <w:r>
-        <w:t>uest</w:t>
-      </w:r>
-      <w:proofErr w:type="spellEnd"/>
-      <w:r>
-        <w:t xml:space="preserve"> users first need to register to the system in order to be able to log in to the system. </w:t>
-      </w:r>
-      <w:r>
-        <w:br/>
-      </w:r>
+        <w:t xml:space="preserve">Unregistered uest users first need to register to the system in order to be able to log in to the system. </w:t>
+      </w:r>
+    </w:p>
+    <w:p>
+      <w:pPr>
+        <w:ind w:left="720"/>
+      </w:pPr>
+      <w:r>
+        <w:lastRenderedPageBreak/>
+        <w:t>Use case specification:</w:t>
+      </w:r>
+    </w:p>
+    <w:p>
+      <w:pPr>
+        <w:ind w:left="720"/>
+      </w:pPr>
+      <w:hyperlink r:id="rId10" w:history="1">
+        <w:r>
+          <w:rPr>
+            <w:rStyle w:val="Hyperlink"/>
+          </w:rPr>
+          <w:t>https://github.com/DaAnda97/meets/blob/master/docs/Usecase_register.docx</w:t>
+        </w:r>
+        <w:r>
+          <w:rPr>
+            <w:rStyle w:val="Hyperlink"/>
+          </w:rPr>
+          <w:br/>
+        </w:r>
+      </w:hyperlink>
+      <w:bookmarkStart w:id="10" w:name="_GoBack"/>
+      <w:bookmarkEnd w:id="10"/>
     </w:p>
     <w:p>
       <w:pPr>
@@ -2828,6 +2856,27 @@
       <w:r>
         <w:t>Members of the platform can create their own meets.</w:t>
       </w:r>
+    </w:p>
+    <w:p>
+      <w:pPr>
+        <w:ind w:left="720"/>
+      </w:pPr>
+      <w:r>
+        <w:t>Use case specification:</w:t>
+      </w:r>
+    </w:p>
+    <w:p>
+      <w:pPr>
+        <w:ind w:left="720"/>
+      </w:pPr>
+      <w:hyperlink r:id="rId11" w:history="1">
+        <w:r>
+          <w:rPr>
+            <w:rStyle w:val="Hyperlink"/>
+          </w:rPr>
+          <w:t>https://github.com/DaAnda97/meets/blob/master/docs/Usecase_create_meet.docx</w:t>
+        </w:r>
+      </w:hyperlink>
       <w:r>
         <w:br/>
       </w:r>
@@ -2924,23 +2973,7 @@
           <w:sz w:val="22"/>
           <w:szCs w:val="22"/>
         </w:rPr>
-        <w:t xml:space="preserve">Members of the platform can comment on meets to ask questions </w:t>
-      </w:r>
-      <w:proofErr w:type="spellStart"/>
-      <w:r>
-        <w:rPr>
-          <w:sz w:val="22"/>
-          <w:szCs w:val="22"/>
-        </w:rPr>
-        <w:t>eg</w:t>
-      </w:r>
-      <w:proofErr w:type="spellEnd"/>
-      <w:r>
-        <w:rPr>
-          <w:sz w:val="22"/>
-          <w:szCs w:val="22"/>
-        </w:rPr>
-        <w:t>.</w:t>
+        <w:t>Members of the platform can comment on meets to ask questions eg.</w:t>
       </w:r>
     </w:p>
     <w:p>
@@ -3097,6 +3130,7 @@
       </w:pPr>
       <w:bookmarkStart w:id="13" w:name="_Toc492795829"/>
       <w:r>
+        <w:lastRenderedPageBreak/>
         <w:t>Performance</w:t>
       </w:r>
       <w:bookmarkEnd w:id="13"/>
@@ -3118,7 +3152,6 @@
       </w:pPr>
       <w:bookmarkStart w:id="14" w:name="_Toc492795831"/>
       <w:r>
-        <w:lastRenderedPageBreak/>
         <w:t>Supportability</w:t>
       </w:r>
       <w:bookmarkEnd w:id="14"/>
@@ -3158,13 +3191,9 @@
       <w:pPr>
         <w:ind w:left="720"/>
       </w:pPr>
-      <w:proofErr w:type="spellStart"/>
-      <w:proofErr w:type="gramStart"/>
       <w:r>
         <w:t>tbd</w:t>
       </w:r>
-      <w:proofErr w:type="spellEnd"/>
-      <w:proofErr w:type="gramEnd"/>
     </w:p>
     <w:p>
       <w:pPr>
@@ -3216,13 +3245,9 @@
       <w:pPr>
         <w:ind w:left="720"/>
       </w:pPr>
-      <w:proofErr w:type="spellStart"/>
-      <w:proofErr w:type="gramStart"/>
       <w:r>
         <w:t>tbd</w:t>
       </w:r>
-      <w:proofErr w:type="spellEnd"/>
-      <w:proofErr w:type="gramEnd"/>
     </w:p>
     <w:p>
       <w:pPr>
@@ -3239,13 +3264,9 @@
       <w:pPr>
         <w:ind w:left="720"/>
       </w:pPr>
-      <w:proofErr w:type="spellStart"/>
-      <w:proofErr w:type="gramStart"/>
       <w:r>
         <w:t>tbd</w:t>
       </w:r>
-      <w:proofErr w:type="spellEnd"/>
-      <w:proofErr w:type="gramEnd"/>
     </w:p>
     <w:p>
       <w:pPr>
@@ -3318,13 +3339,9 @@
       <w:pPr>
         <w:ind w:left="720"/>
       </w:pPr>
-      <w:proofErr w:type="spellStart"/>
-      <w:proofErr w:type="gramStart"/>
       <w:r>
         <w:t>tbd</w:t>
       </w:r>
-      <w:proofErr w:type="spellEnd"/>
-      <w:proofErr w:type="gramEnd"/>
     </w:p>
     <w:p>
       <w:pPr>
@@ -3340,13 +3357,9 @@
       <w:pPr>
         <w:ind w:left="720"/>
       </w:pPr>
-      <w:proofErr w:type="spellStart"/>
-      <w:proofErr w:type="gramStart"/>
       <w:r>
         <w:t>tbd</w:t>
       </w:r>
-      <w:proofErr w:type="spellEnd"/>
-      <w:proofErr w:type="gramEnd"/>
     </w:p>
     <w:p>
       <w:pPr>
@@ -3362,13 +3375,9 @@
       <w:pPr>
         <w:ind w:left="720"/>
       </w:pPr>
-      <w:proofErr w:type="spellStart"/>
-      <w:proofErr w:type="gramStart"/>
       <w:r>
         <w:t>tbd</w:t>
       </w:r>
-      <w:proofErr w:type="spellEnd"/>
-      <w:proofErr w:type="gramEnd"/>
     </w:p>
     <w:p>
       <w:pPr>
@@ -3384,19 +3393,15 @@
       <w:pPr>
         <w:ind w:left="720"/>
       </w:pPr>
-      <w:proofErr w:type="spellStart"/>
-      <w:proofErr w:type="gramStart"/>
       <w:r>
         <w:t>tbd</w:t>
       </w:r>
-      <w:proofErr w:type="spellEnd"/>
-      <w:proofErr w:type="gramEnd"/>
     </w:p>
     <w:sectPr>
-      <w:headerReference w:type="default" r:id="rId10"/>
-      <w:footerReference w:type="default" r:id="rId11"/>
-      <w:headerReference w:type="first" r:id="rId12"/>
-      <w:footerReference w:type="first" r:id="rId13"/>
+      <w:headerReference w:type="default" r:id="rId12"/>
+      <w:footerReference w:type="default" r:id="rId13"/>
+      <w:headerReference w:type="first" r:id="rId14"/>
+      <w:footerReference w:type="first" r:id="rId15"/>
       <w:pgSz w:w="12240" w:h="15840" w:code="1"/>
       <w:pgMar w:top="1440" w:right="1440" w:bottom="1440" w:left="1440" w:header="720" w:footer="720" w:gutter="0"/>
       <w:cols w:space="720"/>
@@ -3595,7 +3600,7 @@
               <w:rStyle w:val="PageNumber"/>
               <w:noProof/>
             </w:rPr>
-            <w:t>6</w:t>
+            <w:t>7</w:t>
           </w:r>
           <w:r>
             <w:rPr>
@@ -3738,11 +3743,21 @@
           <w:tcW w:w="6379" w:type="dxa"/>
         </w:tcPr>
         <w:p>
-          <w:fldSimple w:instr=" SUBJECT  &quot;Meets Project&quot;  \* MERGEFORMAT ">
-            <w:r>
-              <w:t>Meets Project</w:t>
-            </w:r>
-          </w:fldSimple>
+          <w:r>
+            <w:fldChar w:fldCharType="begin"/>
+          </w:r>
+          <w:r>
+            <w:instrText xml:space="preserve"> SUBJECT  "Meets Project"  \* MERGEFORMAT </w:instrText>
+          </w:r>
+          <w:r>
+            <w:fldChar w:fldCharType="separate"/>
+          </w:r>
+          <w:r>
+            <w:t>Meets Project</w:t>
+          </w:r>
+          <w:r>
+            <w:fldChar w:fldCharType="end"/>
+          </w:r>
         </w:p>
       </w:tc>
       <w:tc>
@@ -3758,7 +3773,7 @@
             <w:ind w:right="68"/>
           </w:pPr>
           <w:r>
-            <w:t xml:space="preserve">  Version:           &lt;1.2</w:t>
+            <w:t xml:space="preserve">  Version:           &lt;1.3</w:t>
           </w:r>
           <w:r>
             <w:t>&gt;</w:t>
@@ -3772,11 +3787,21 @@
           <w:tcW w:w="6379" w:type="dxa"/>
         </w:tcPr>
         <w:p>
-          <w:fldSimple w:instr=" TITLE  \* MERGEFORMAT ">
-            <w:r>
-              <w:t>Software Requirements Specification</w:t>
-            </w:r>
-          </w:fldSimple>
+          <w:r>
+            <w:fldChar w:fldCharType="begin"/>
+          </w:r>
+          <w:r>
+            <w:instrText xml:space="preserve"> TITLE  \* MERGEFORMAT </w:instrText>
+          </w:r>
+          <w:r>
+            <w:fldChar w:fldCharType="separate"/>
+          </w:r>
+          <w:r>
+            <w:t>Software Requirements Specification</w:t>
+          </w:r>
+          <w:r>
+            <w:fldChar w:fldCharType="end"/>
+          </w:r>
         </w:p>
       </w:tc>
       <w:tc>

</xml_diff>